<commit_message>
Added weighting for spawn regions
</commit_message>
<xml_diff>
--- a/EnemiesAndSpawners/taylorroseberry_a02.docx
+++ b/EnemiesAndSpawners/taylorroseberry_a02.docx
@@ -2353,6 +2353,17 @@
                 <w:szCs w:val="18"/>
               </w:rPr>
             </w:pPr>
+            <w:r>
+              <w:rPr>
+                <w:rFonts w:ascii="Calibri" w:eastAsia="Times New Roman" w:hAnsi="Calibri" w:cs="Times New Roman"/>
+                <w:b/>
+                <w:sz w:val="18"/>
+                <w:szCs w:val="18"/>
+              </w:rPr>
+              <w:t>X</w:t>
+            </w:r>
+            <w:bookmarkStart w:id="6" w:name="_GoBack"/>
+            <w:bookmarkEnd w:id="6"/>
           </w:p>
         </w:tc>
         <w:tc>
@@ -2624,8 +2635,6 @@
               </w:rPr>
               <w:t>X</w:t>
             </w:r>
-            <w:bookmarkStart w:id="6" w:name="_GoBack"/>
-            <w:bookmarkEnd w:id="6"/>
           </w:p>
         </w:tc>
         <w:tc>
@@ -11977,7 +11986,7 @@
 </file>
 
 <file path=customXml/itemProps1.xml><?xml version="1.0" encoding="utf-8"?>
-<ds:datastoreItem xmlns:ds="http://schemas.openxmlformats.org/officeDocument/2006/customXml" ds:itemID="{583ACDA3-5473-4558-BA8A-8DD4B1D839CB}">
+<ds:datastoreItem xmlns:ds="http://schemas.openxmlformats.org/officeDocument/2006/customXml" ds:itemID="{C876DA76-46B2-4A63-B396-04A4D718274C}">
   <ds:schemaRefs>
     <ds:schemaRef ds:uri="http://schemas.openxmlformats.org/officeDocument/2006/bibliography"/>
   </ds:schemaRefs>

</xml_diff>